<commit_message>
Modified 2nd proposal and Uploaded 3rd week ppt
</commit_message>
<xml_diff>
--- a/Proposal and Reports/Proposal_Capstone Design_2nd.docx
+++ b/Proposal and Reports/Proposal_Capstone Design_2nd.docx
@@ -26,7 +26,6 @@
         </w:rPr>
         <w:t>C</w:t>
       </w:r>
-      <w:proofErr w:type="spellStart"/>
       <w:r>
         <w:rPr>
           <w:rFonts w:ascii="나눔스퀘어" w:eastAsia="나눔스퀘어" w:hAnsi="나눔스퀘어"/>
@@ -35,9 +34,8 @@
           <w:sz w:val="72"/>
           <w:szCs w:val="72"/>
         </w:rPr>
-        <w:t>apstone</w:t>
-      </w:r>
-      <w:proofErr w:type="spellEnd"/>
+        <w:t>apstone Design</w:t>
+      </w:r>
       <w:r>
         <w:rPr>
           <w:rFonts w:ascii="나눔스퀘어" w:eastAsia="나눔스퀘어" w:hAnsi="나눔스퀘어"/>
@@ -46,10 +44,8 @@
           <w:sz w:val="72"/>
           <w:szCs w:val="72"/>
         </w:rPr>
-        <w:t xml:space="preserve"> D</w:t>
-      </w:r>
-      <w:bookmarkStart w:id="0" w:name="_GoBack"/>
-      <w:bookmarkEnd w:id="0"/>
+        <w:t xml:space="preserve"> </w:t>
+      </w:r>
       <w:r>
         <w:rPr>
           <w:rFonts w:ascii="나눔스퀘어" w:eastAsia="나눔스퀘어" w:hAnsi="나눔스퀘어"/>
@@ -58,26 +54,6 @@
           <w:sz w:val="72"/>
           <w:szCs w:val="72"/>
         </w:rPr>
-        <w:t>esign</w:t>
-      </w:r>
-      <w:r>
-        <w:rPr>
-          <w:rFonts w:ascii="나눔스퀘어" w:eastAsia="나눔스퀘어" w:hAnsi="나눔스퀘어"/>
-          <w:b/>
-          <w:bCs/>
-          <w:sz w:val="72"/>
-          <w:szCs w:val="72"/>
-        </w:rPr>
-        <w:t xml:space="preserve"> </w:t>
-      </w:r>
-      <w:r>
-        <w:rPr>
-          <w:rFonts w:ascii="나눔스퀘어" w:eastAsia="나눔스퀘어" w:hAnsi="나눔스퀘어"/>
-          <w:b/>
-          <w:bCs/>
-          <w:sz w:val="72"/>
-          <w:szCs w:val="72"/>
-        </w:rPr>
         <w:t>(2)</w:t>
       </w:r>
     </w:p>
@@ -94,7 +70,6 @@
           <w:szCs w:val="52"/>
         </w:rPr>
       </w:pPr>
-      <w:proofErr w:type="spellStart"/>
       <w:r>
         <w:rPr>
           <w:rFonts w:ascii="나눔스퀘어" w:eastAsia="나눔스퀘어" w:hAnsi="나눔스퀘어" w:hint="eastAsia"/>
@@ -114,18 +89,7 @@
           <w:sz w:val="52"/>
           <w:szCs w:val="52"/>
         </w:rPr>
-        <w:t>roject</w:t>
-      </w:r>
-      <w:proofErr w:type="spellEnd"/>
-      <w:r>
-        <w:rPr>
-          <w:rFonts w:ascii="나눔스퀘어" w:eastAsia="나눔스퀘어" w:hAnsi="나눔스퀘어"/>
-          <w:b/>
-          <w:bCs/>
-          <w:sz w:val="52"/>
-          <w:szCs w:val="52"/>
-        </w:rPr>
-        <w:t xml:space="preserve"> Proposal</w:t>
+        <w:t>roject Proposal</w:t>
       </w:r>
     </w:p>
     <w:p>
@@ -220,6 +184,8 @@
           </wp:inline>
         </w:drawing>
       </w:r>
+      <w:bookmarkStart w:id="0" w:name="_GoBack"/>
+      <w:bookmarkEnd w:id="0"/>
     </w:p>
     <w:p>
       <w:pPr>
@@ -365,7 +331,6 @@
         <w:tab/>
         <w:t xml:space="preserve">: </w:t>
       </w:r>
-      <w:proofErr w:type="spellStart"/>
       <w:r>
         <w:rPr>
           <w:rFonts w:ascii="나눔스퀘어" w:eastAsia="나눔스퀘어" w:hAnsi="나눔스퀘어" w:hint="eastAsia"/>
@@ -396,7 +361,6 @@
         </w:rPr>
         <w:t>h</w:t>
       </w:r>
-      <w:proofErr w:type="spellEnd"/>
       <w:r>
         <w:rPr>
           <w:rFonts w:ascii="나눔스퀘어" w:eastAsia="나눔스퀘어" w:hAnsi="나눔스퀘어"/>
@@ -472,7 +436,6 @@
         </w:rPr>
         <w:t xml:space="preserve"> </w:t>
       </w:r>
-      <w:proofErr w:type="spellStart"/>
       <w:r>
         <w:rPr>
           <w:rFonts w:ascii="나눔스퀘어" w:eastAsia="나눔스퀘어" w:hAnsi="나눔스퀘어" w:hint="eastAsia"/>
@@ -493,7 +456,6 @@
         </w:rPr>
         <w:t>oNaMi</w:t>
       </w:r>
-      <w:proofErr w:type="spellEnd"/>
     </w:p>
     <w:p>
       <w:pPr>
@@ -549,7 +511,6 @@
         <w:tab/>
         <w:t xml:space="preserve">: 20160040 </w:t>
       </w:r>
-      <w:proofErr w:type="spellStart"/>
       <w:r>
         <w:rPr>
           <w:rFonts w:ascii="나눔스퀘어" w:eastAsia="나눔스퀘어" w:hAnsi="나눔스퀘어" w:hint="eastAsia"/>
@@ -568,9 +529,8 @@
           <w:sz w:val="24"/>
           <w:szCs w:val="24"/>
         </w:rPr>
-        <w:t>oyun</w:t>
-      </w:r>
-      <w:proofErr w:type="spellEnd"/>
+        <w:t xml:space="preserve">oyun </w:t>
+      </w:r>
       <w:r>
         <w:rPr>
           <w:rFonts w:ascii="나눔스퀘어" w:eastAsia="나눔스퀘어" w:hAnsi="나눔스퀘어"/>
@@ -579,7 +539,7 @@
           <w:sz w:val="24"/>
           <w:szCs w:val="24"/>
         </w:rPr>
-        <w:t xml:space="preserve"> </w:t>
+        <w:t>K</w:t>
       </w:r>
       <w:r>
         <w:rPr>
@@ -589,9 +549,14 @@
           <w:sz w:val="24"/>
           <w:szCs w:val="24"/>
         </w:rPr>
-        <w:t>K</w:t>
-      </w:r>
-      <w:r>
+        <w:t>o</w:t>
+      </w:r>
+    </w:p>
+    <w:p>
+      <w:pPr>
+        <w:widowControl/>
+        <w:spacing w:line="240" w:lineRule="auto"/>
+        <w:jc w:val="left"/>
         <w:rPr>
           <w:rFonts w:ascii="나눔스퀘어" w:eastAsia="나눔스퀘어" w:hAnsi="나눔스퀘어"/>
           <w:b/>
@@ -599,14 +564,8 @@
           <w:sz w:val="24"/>
           <w:szCs w:val="24"/>
         </w:rPr>
-        <w:t>o</w:t>
-      </w:r>
-    </w:p>
-    <w:p>
-      <w:pPr>
-        <w:widowControl/>
-        <w:spacing w:line="240" w:lineRule="auto"/>
-        <w:jc w:val="left"/>
+      </w:pPr>
+      <w:r>
         <w:rPr>
           <w:rFonts w:ascii="나눔스퀘어" w:eastAsia="나눔스퀘어" w:hAnsi="나눔스퀘어"/>
           <w:b/>
@@ -614,7 +573,8 @@
           <w:sz w:val="24"/>
           <w:szCs w:val="24"/>
         </w:rPr>
-      </w:pPr>
+        <w:tab/>
+      </w:r>
       <w:r>
         <w:rPr>
           <w:rFonts w:ascii="나눔스퀘어" w:eastAsia="나눔스퀘어" w:hAnsi="나눔스퀘어"/>
@@ -624,6 +584,7 @@
           <w:szCs w:val="24"/>
         </w:rPr>
         <w:tab/>
+        <w:t xml:space="preserve">  </w:t>
       </w:r>
       <w:r>
         <w:rPr>
@@ -634,20 +595,8 @@
           <w:szCs w:val="24"/>
         </w:rPr>
         <w:tab/>
-        <w:t xml:space="preserve">  </w:t>
-      </w:r>
-      <w:r>
-        <w:rPr>
-          <w:rFonts w:ascii="나눔스퀘어" w:eastAsia="나눔스퀘어" w:hAnsi="나눔스퀘어"/>
-          <w:b/>
-          <w:bCs/>
-          <w:sz w:val="24"/>
-          <w:szCs w:val="24"/>
-        </w:rPr>
-        <w:tab/>
         <w:t xml:space="preserve"> 20163228 </w:t>
       </w:r>
-      <w:proofErr w:type="spellStart"/>
       <w:r>
         <w:rPr>
           <w:rFonts w:ascii="나눔스퀘어" w:eastAsia="나눔스퀘어" w:hAnsi="나눔스퀘어" w:hint="eastAsia"/>
@@ -668,21 +617,22 @@
           <w:szCs w:val="24"/>
           <w:lang w:val="ko-KR"/>
         </w:rPr>
-        <w:t>useon</w:t>
-      </w:r>
-      <w:proofErr w:type="spellEnd"/>
-      <w:r>
+        <w:t>useon Nam</w:t>
+      </w:r>
+    </w:p>
+    <w:p>
+      <w:pPr>
+        <w:widowControl/>
+        <w:spacing w:line="240" w:lineRule="auto"/>
+        <w:jc w:val="left"/>
         <w:rPr>
           <w:rFonts w:ascii="나눔스퀘어" w:eastAsia="나눔스퀘어" w:hAnsi="나눔스퀘어"/>
           <w:b/>
           <w:bCs/>
           <w:sz w:val="24"/>
           <w:szCs w:val="24"/>
-          <w:lang w:val="ko-KR"/>
-        </w:rPr>
-        <w:t xml:space="preserve"> </w:t>
-      </w:r>
-      <w:proofErr w:type="spellStart"/>
+        </w:rPr>
+      </w:pPr>
       <w:r>
         <w:rPr>
           <w:rFonts w:ascii="나눔스퀘어" w:eastAsia="나눔스퀘어" w:hAnsi="나눔스퀘어"/>
@@ -690,17 +640,10 @@
           <w:bCs/>
           <w:sz w:val="24"/>
           <w:szCs w:val="24"/>
-          <w:lang w:val="ko-KR"/>
-        </w:rPr>
-        <w:t>Nam</w:t>
-      </w:r>
-      <w:proofErr w:type="spellEnd"/>
-    </w:p>
-    <w:p>
-      <w:pPr>
-        <w:widowControl/>
-        <w:spacing w:line="240" w:lineRule="auto"/>
-        <w:jc w:val="left"/>
+        </w:rPr>
+        <w:tab/>
+      </w:r>
+      <w:r>
         <w:rPr>
           <w:rFonts w:ascii="나눔스퀘어" w:eastAsia="나눔스퀘어" w:hAnsi="나눔스퀘어"/>
           <w:b/>
@@ -708,7 +651,9 @@
           <w:sz w:val="24"/>
           <w:szCs w:val="24"/>
         </w:rPr>
-      </w:pPr>
+        <w:tab/>
+        <w:t xml:space="preserve">  </w:t>
+      </w:r>
       <w:r>
         <w:rPr>
           <w:rFonts w:ascii="나눔스퀘어" w:eastAsia="나눔스퀘어" w:hAnsi="나눔스퀘어"/>
@@ -718,30 +663,8 @@
           <w:szCs w:val="24"/>
         </w:rPr>
         <w:tab/>
-      </w:r>
-      <w:r>
-        <w:rPr>
-          <w:rFonts w:ascii="나눔스퀘어" w:eastAsia="나눔스퀘어" w:hAnsi="나눔스퀘어"/>
-          <w:b/>
-          <w:bCs/>
-          <w:sz w:val="24"/>
-          <w:szCs w:val="24"/>
-        </w:rPr>
-        <w:tab/>
-        <w:t xml:space="preserve">  </w:t>
-      </w:r>
-      <w:r>
-        <w:rPr>
-          <w:rFonts w:ascii="나눔스퀘어" w:eastAsia="나눔스퀘어" w:hAnsi="나눔스퀘어"/>
-          <w:b/>
-          <w:bCs/>
-          <w:sz w:val="24"/>
-          <w:szCs w:val="24"/>
-        </w:rPr>
-        <w:tab/>
         <w:t xml:space="preserve"> 20164897 </w:t>
       </w:r>
-      <w:proofErr w:type="spellStart"/>
       <w:r>
         <w:rPr>
           <w:rFonts w:ascii="나눔스퀘어" w:eastAsia="나눔스퀘어" w:hAnsi="나눔스퀘어" w:hint="eastAsia"/>
@@ -760,18 +683,7 @@
           <w:sz w:val="24"/>
           <w:szCs w:val="24"/>
         </w:rPr>
-        <w:t>eungyun</w:t>
-      </w:r>
-      <w:proofErr w:type="spellEnd"/>
-      <w:r>
-        <w:rPr>
-          <w:rFonts w:ascii="나눔스퀘어" w:eastAsia="나눔스퀘어" w:hAnsi="나눔스퀘어"/>
-          <w:b/>
-          <w:bCs/>
-          <w:sz w:val="24"/>
-          <w:szCs w:val="24"/>
-        </w:rPr>
-        <w:t xml:space="preserve"> Lee</w:t>
+        <w:t>eungyun Lee</w:t>
       </w:r>
     </w:p>
     <w:p>
@@ -957,21 +869,7 @@
         <w:rPr>
           <w:rFonts w:ascii="나눔스퀘어" w:eastAsia="나눔스퀘어" w:hAnsi="나눔스퀘어"/>
         </w:rPr>
-        <w:t>It is not hard to find students selling and buying textbooks because the price of them is not affordable for students normally. As this trend spreads around the universities, a lot of intermediation services are emerged such as the application ‘</w:t>
-      </w:r>
-      <w:proofErr w:type="spellStart"/>
-      <w:r>
-        <w:rPr>
-          <w:rFonts w:ascii="나눔스퀘어" w:eastAsia="나눔스퀘어" w:hAnsi="나눔스퀘어"/>
-        </w:rPr>
-        <w:t>Everytime</w:t>
-      </w:r>
-      <w:proofErr w:type="spellEnd"/>
-      <w:r>
-        <w:rPr>
-          <w:rFonts w:ascii="나눔스퀘어" w:eastAsia="나눔스퀘어" w:hAnsi="나눔스퀘어"/>
-        </w:rPr>
-        <w:t>’ and many other websites. However, the existing services offer only mediation between seller and buyer. It is their job to decide when and where the deal taking place. Depending on this problem, we enforce our competitiveness through providing the service deciding the spot and time.</w:t>
+        <w:t>It is not hard to find students selling and buying textbooks because the price of them is not affordable for students normally. As this trend spreads around the universities, a lot of intermediation services are emerged such as the application ‘Everytime’ and many other websites. However, the existing services offer only mediation between seller and buyer. It is their job to decide when and where the deal taking place. Depending on this problem, we enforce our competitiveness through providing the service deciding the spot and time.</w:t>
       </w:r>
     </w:p>
     <w:p>
@@ -1173,7 +1071,6 @@
           <w:szCs w:val="22"/>
         </w:rPr>
       </w:pPr>
-      <w:proofErr w:type="spellStart"/>
       <w:r>
         <w:rPr>
           <w:rFonts w:ascii="나눔스퀘어" w:eastAsia="나눔스퀘어" w:hAnsi="나눔스퀘어" w:hint="eastAsia"/>
@@ -1188,16 +1085,7 @@
           <w:sz w:val="22"/>
           <w:szCs w:val="22"/>
         </w:rPr>
-        <w:t>verytime</w:t>
-      </w:r>
-      <w:proofErr w:type="spellEnd"/>
-      <w:r>
-        <w:rPr>
-          <w:rFonts w:ascii="나눔스퀘어" w:eastAsia="나눔스퀘어" w:hAnsi="나눔스퀘어"/>
-          <w:sz w:val="22"/>
-          <w:szCs w:val="22"/>
-        </w:rPr>
-        <w:t xml:space="preserve"> Book Market (Application)</w:t>
+        <w:t>verytime Book Market (Application)</w:t>
       </w:r>
     </w:p>
     <w:p>
@@ -1212,21 +1100,7 @@
         <w:rPr>
           <w:rFonts w:ascii="나눔스퀘어" w:eastAsia="나눔스퀘어" w:hAnsi="나눔스퀘어"/>
         </w:rPr>
-        <w:t>The application ‘</w:t>
-      </w:r>
-      <w:proofErr w:type="spellStart"/>
-      <w:r>
-        <w:rPr>
-          <w:rFonts w:ascii="나눔스퀘어" w:eastAsia="나눔스퀘어" w:hAnsi="나눔스퀘어"/>
-        </w:rPr>
-        <w:t>Everytime</w:t>
-      </w:r>
-      <w:proofErr w:type="spellEnd"/>
-      <w:r>
-        <w:rPr>
-          <w:rFonts w:ascii="나눔스퀘어" w:eastAsia="나눔스퀘어" w:hAnsi="나눔스퀘어"/>
-        </w:rPr>
-        <w:t>’ is one of the largest online communities among university students in Korea. And there is a book market service which occupies the largest portion of used book deal among students. However, this service offers only the transaction and do not guarantee the secure transaction. It is annoying for the seller or buyer to decide how, when and where they will trade the books.</w:t>
+        <w:t>The application ‘Everytime’ is one of the largest online communities among university students in Korea. And there is a book market service which occupies the largest portion of used book deal among students. However, this service offers only the transaction and do not guarantee the secure transaction. It is annoying for the seller or buyer to decide how, when and where they will trade the books.</w:t>
       </w:r>
     </w:p>
     <w:p>
@@ -1272,21 +1146,7 @@
         <w:rPr>
           <w:rFonts w:ascii="나눔스퀘어" w:eastAsia="나눔스퀘어" w:hAnsi="나눔스퀘어"/>
         </w:rPr>
-        <w:t>Every school has their own community websites and there is a section which is only for trade/transaction between the students of the school. It is more convenient and safer for the students because the trades take place between same university students and most of the communities are not anonymous. Despite of the advantages, there are some inconveniences which are just same with ‘</w:t>
-      </w:r>
-      <w:proofErr w:type="spellStart"/>
-      <w:r>
-        <w:rPr>
-          <w:rFonts w:ascii="나눔스퀘어" w:eastAsia="나눔스퀘어" w:hAnsi="나눔스퀘어"/>
-        </w:rPr>
-        <w:t>Everytime</w:t>
-      </w:r>
-      <w:proofErr w:type="spellEnd"/>
-      <w:r>
-        <w:rPr>
-          <w:rFonts w:ascii="나눔스퀘어" w:eastAsia="나눔스퀘어" w:hAnsi="나눔스퀘어"/>
-        </w:rPr>
-        <w:t>’.</w:t>
+        <w:t>Every school has their own community websites and there is a section which is only for trade/transaction between the students of the school. It is more convenient and safer for the students because the trades take place between same university students and most of the communities are not anonymous. Despite of the advantages, there are some inconveniences which are just same with ‘Everytime’.</w:t>
       </w:r>
     </w:p>
     <w:p>
@@ -1345,35 +1205,7 @@
         <w:rPr>
           <w:rFonts w:ascii="나눔스퀘어" w:eastAsia="나눔스퀘어" w:hAnsi="나눔스퀘어"/>
         </w:rPr>
-        <w:t xml:space="preserve"> of </w:t>
-      </w:r>
-      <w:proofErr w:type="spellStart"/>
-      <w:r>
-        <w:rPr>
-          <w:rFonts w:ascii="나눔스퀘어" w:eastAsia="나눔스퀘어" w:hAnsi="나눔스퀘어"/>
-        </w:rPr>
-        <w:t>Naver</w:t>
-      </w:r>
-      <w:proofErr w:type="spellEnd"/>
-      <w:r>
-        <w:rPr>
-          <w:rFonts w:ascii="나눔스퀘어" w:eastAsia="나눔스퀘어" w:hAnsi="나눔스퀘어"/>
-        </w:rPr>
-        <w:t xml:space="preserve"> and </w:t>
-      </w:r>
-      <w:proofErr w:type="spellStart"/>
-      <w:r>
-        <w:rPr>
-          <w:rFonts w:ascii="나눔스퀘어" w:eastAsia="나눔스퀘어" w:hAnsi="나눔스퀘어"/>
-        </w:rPr>
-        <w:t>Daum</w:t>
-      </w:r>
-      <w:proofErr w:type="spellEnd"/>
-      <w:r>
-        <w:rPr>
-          <w:rFonts w:ascii="나눔스퀘어" w:eastAsia="나눔스퀘어" w:hAnsi="나눔스퀘어"/>
-        </w:rPr>
-        <w:t>. Transactions through these online communities are usually occurred between non-students or people who have interests on something in common. This way has merit for people who are looking for the specialty publications. However, there are some risks of fraud and crime.</w:t>
+        <w:t xml:space="preserve"> of Naver and Daum. Transactions through these online communities are usually occurred between non-students or people who have interests on something in common. This way has merit for people who are looking for the specialty publications. However, there are some risks of fraud and crime.</w:t>
       </w:r>
     </w:p>
     <w:p>
@@ -1459,7 +1291,7 @@
         <w:spacing w:line="360" w:lineRule="auto"/>
         <w:ind w:firstLineChars="200" w:firstLine="364"/>
         <w:rPr>
-          <w:rFonts w:ascii="나눔스퀘어" w:eastAsia="나눔스퀘어" w:hAnsi="나눔스퀘어" w:hint="eastAsia"/>
+          <w:rFonts w:ascii="나눔스퀘어" w:eastAsia="나눔스퀘어" w:hAnsi="나눔스퀘어"/>
         </w:rPr>
       </w:pPr>
       <w:r>
@@ -1784,6 +1616,9 @@
     <w:p>
       <w:pPr>
         <w:ind w:left="851"/>
+        <w:rPr>
+          <w:rFonts w:ascii="나눔스퀘어" w:eastAsia="나눔스퀘어" w:hAnsi="나눔스퀘어"/>
+        </w:rPr>
       </w:pPr>
     </w:p>
     <w:p>
@@ -1885,15 +1720,24 @@
     </w:p>
     <w:p>
       <w:pPr>
-        <w:ind w:left="800" w:firstLineChars="200" w:firstLine="400"/>
-      </w:pPr>
-      <w:r>
+        <w:ind w:left="800" w:firstLineChars="200" w:firstLine="364"/>
+        <w:rPr>
+          <w:rFonts w:ascii="나눔스퀘어" w:eastAsia="나눔스퀘어" w:hAnsi="나눔스퀘어"/>
+        </w:rPr>
+      </w:pPr>
+      <w:r>
+        <w:rPr>
+          <w:rFonts w:ascii="나눔스퀘어" w:eastAsia="나눔스퀘어" w:hAnsi="나눔스퀘어"/>
+        </w:rPr>
         <w:t>Before putting the book in the Book Box, it recognizes the book’s barcode to check if the book seller brought is same with the book that seller supposed to sell.</w:t>
       </w:r>
     </w:p>
     <w:p>
       <w:pPr>
-        <w:ind w:left="800" w:firstLineChars="200" w:firstLine="400"/>
+        <w:ind w:left="800" w:firstLineChars="200" w:firstLine="364"/>
+        <w:rPr>
+          <w:rFonts w:ascii="나눔스퀘어" w:eastAsia="나눔스퀘어" w:hAnsi="나눔스퀘어"/>
+        </w:rPr>
       </w:pPr>
     </w:p>
     <w:p>
@@ -1917,11 +1761,14 @@
     </w:p>
     <w:p>
       <w:pPr>
-        <w:ind w:leftChars="413" w:left="826" w:firstLineChars="200" w:firstLine="400"/>
-      </w:pPr>
-      <w:r>
-        <w:rPr>
-          <w:rFonts w:hint="eastAsia"/>
+        <w:ind w:leftChars="413" w:left="826" w:firstLineChars="200" w:firstLine="364"/>
+        <w:rPr>
+          <w:rFonts w:ascii="나눔스퀘어" w:eastAsia="나눔스퀘어" w:hAnsi="나눔스퀘어"/>
+        </w:rPr>
+      </w:pPr>
+      <w:r>
+        <w:rPr>
+          <w:rFonts w:ascii="나눔스퀘어" w:eastAsia="나눔스퀘어" w:hAnsi="나눔스퀘어" w:hint="eastAsia"/>
         </w:rPr>
         <w:t>Administer page manages members, books that seller registered, all the data related to transaction.</w:t>
       </w:r>
@@ -2069,9 +1916,15 @@
       </w:pPr>
       <w:r>
         <w:rPr>
-          <w:rFonts w:ascii="나눔스퀘어" w:eastAsia="나눔스퀘어" w:hAnsi="나눔스퀘어"/>
-        </w:rPr>
-        <w:t>Raspberry Pi</w:t>
+          <w:rFonts w:ascii="나눔스퀘어" w:eastAsia="나눔스퀘어" w:hAnsi="나눔스퀘어" w:hint="eastAsia"/>
+        </w:rPr>
+        <w:t>M</w:t>
+      </w:r>
+      <w:r>
+        <w:rPr>
+          <w:rFonts w:ascii="나눔스퀘어" w:eastAsia="나눔스퀘어" w:hAnsi="나눔스퀘어"/>
+        </w:rPr>
+        <w:t>ySQL</w:t>
       </w:r>
     </w:p>
     <w:p>
@@ -2089,15 +1942,9 @@
       </w:pPr>
       <w:r>
         <w:rPr>
-          <w:rFonts w:ascii="나눔스퀘어" w:eastAsia="나눔스퀘어" w:hAnsi="나눔스퀘어" w:hint="eastAsia"/>
-        </w:rPr>
-        <w:t>M</w:t>
-      </w:r>
-      <w:r>
-        <w:rPr>
-          <w:rFonts w:ascii="나눔스퀘어" w:eastAsia="나눔스퀘어" w:hAnsi="나눔스퀘어"/>
-        </w:rPr>
-        <w:t>ySQL</w:t>
+          <w:rFonts w:ascii="나눔스퀘어" w:eastAsia="나눔스퀘어" w:hAnsi="나눔스퀘어"/>
+        </w:rPr>
+        <w:t>Raspberry Pi</w:t>
       </w:r>
     </w:p>
     <w:p>
@@ -2123,15 +1970,21 @@
       </w:pPr>
       <w:r>
         <w:rPr>
-          <w:rFonts w:ascii="나눔스퀘어" w:eastAsia="나눔스퀘어" w:hAnsi="나눔스퀘어"/>
-        </w:rPr>
-        <w:t>Division of Work</w:t>
-      </w:r>
-      <w:r>
-        <w:rPr>
-          <w:rFonts w:ascii="나눔스퀘어" w:eastAsia="나눔스퀘어" w:hAnsi="나눔스퀘어"/>
-        </w:rPr>
-        <w:t xml:space="preserve"> &amp; Project Schedule</w:t>
+          <w:rFonts w:ascii="나눔스퀘어" w:eastAsia="나눔스퀘어" w:hAnsi="나눔스퀘어" w:hint="eastAsia"/>
+        </w:rPr>
+        <w:t>R</w:t>
+      </w:r>
+      <w:r>
+        <w:rPr>
+          <w:rFonts w:ascii="나눔스퀘어" w:eastAsia="나눔스퀘어" w:hAnsi="나눔스퀘어"/>
+        </w:rPr>
+        <w:t xml:space="preserve">oles </w:t>
+      </w:r>
+      <w:r>
+        <w:rPr>
+          <w:rFonts w:ascii="나눔스퀘어" w:eastAsia="나눔스퀘어" w:hAnsi="나눔스퀘어"/>
+        </w:rPr>
+        <w:t>&amp; Project Schedule</w:t>
       </w:r>
     </w:p>
     <w:p>
@@ -2148,15 +2001,9 @@
       </w:pPr>
       <w:r>
         <w:rPr>
-          <w:rFonts w:ascii="나눔스퀘어" w:eastAsia="나눔스퀘어" w:hAnsi="나눔스퀘어" w:hint="eastAsia"/>
-        </w:rPr>
-        <w:t>D</w:t>
-      </w:r>
-      <w:r>
-        <w:rPr>
-          <w:rFonts w:ascii="나눔스퀘어" w:eastAsia="나눔스퀘어" w:hAnsi="나눔스퀘어"/>
-        </w:rPr>
-        <w:t>ivision of Work</w:t>
+          <w:rFonts w:ascii="나눔스퀘어" w:eastAsia="나눔스퀘어" w:hAnsi="나눔스퀘어"/>
+        </w:rPr>
+        <w:t>Roles</w:t>
       </w:r>
     </w:p>
     <w:p>
@@ -2168,7 +2015,6 @@
           <w:b/>
         </w:rPr>
       </w:pPr>
-      <w:proofErr w:type="spellStart"/>
       <w:r>
         <w:rPr>
           <w:rFonts w:ascii="나눔스퀘어" w:eastAsia="나눔스퀘어" w:hAnsi="나눔스퀘어" w:hint="eastAsia"/>
@@ -2183,7 +2029,6 @@
         </w:rPr>
         <w:t>oyun</w:t>
       </w:r>
-      <w:proofErr w:type="spellEnd"/>
     </w:p>
     <w:p>
       <w:pPr>
@@ -2244,7 +2089,6 @@
           <w:b/>
         </w:rPr>
       </w:pPr>
-      <w:proofErr w:type="spellStart"/>
       <w:r>
         <w:rPr>
           <w:rFonts w:ascii="나눔스퀘어" w:eastAsia="나눔스퀘어" w:hAnsi="나눔스퀘어" w:hint="eastAsia"/>
@@ -2259,7 +2103,6 @@
         </w:rPr>
         <w:t>useon</w:t>
       </w:r>
-      <w:proofErr w:type="spellEnd"/>
     </w:p>
     <w:p>
       <w:pPr>
@@ -2320,7 +2163,6 @@
           <w:b/>
         </w:rPr>
       </w:pPr>
-      <w:proofErr w:type="spellStart"/>
       <w:r>
         <w:rPr>
           <w:rFonts w:ascii="나눔스퀘어" w:eastAsia="나눔스퀘어" w:hAnsi="나눔스퀘어" w:hint="eastAsia"/>
@@ -2335,7 +2177,6 @@
         </w:rPr>
         <w:t>eungyun</w:t>
       </w:r>
-      <w:proofErr w:type="spellEnd"/>
     </w:p>
     <w:p>
       <w:pPr>
@@ -2425,6 +2266,9 @@
           <w:tcPr>
             <w:tcW w:w="2547" w:type="dxa"/>
             <w:vMerge w:val="restart"/>
+            <w:tcBorders>
+              <w:right w:val="single" w:sz="12" w:space="0" w:color="auto"/>
+            </w:tcBorders>
           </w:tcPr>
           <w:p>
             <w:pPr>
@@ -2439,6 +2283,9 @@
           <w:tcPr>
             <w:tcW w:w="1570" w:type="dxa"/>
             <w:gridSpan w:val="3"/>
+            <w:tcBorders>
+              <w:left w:val="single" w:sz="12" w:space="0" w:color="auto"/>
+            </w:tcBorders>
             <w:vAlign w:val="center"/>
           </w:tcPr>
           <w:p>
@@ -2531,19 +2378,25 @@
           <w:tcPr>
             <w:tcW w:w="2547" w:type="dxa"/>
             <w:vMerge/>
-          </w:tcPr>
-          <w:p>
-            <w:pPr>
-              <w:spacing w:line="360" w:lineRule="auto"/>
-              <w:rPr>
-                <w:rFonts w:ascii="나눔스퀘어" w:eastAsia="나눔스퀘어" w:hAnsi="나눔스퀘어"/>
-              </w:rPr>
-            </w:pPr>
-          </w:p>
-        </w:tc>
-        <w:tc>
-          <w:tcPr>
-            <w:tcW w:w="523" w:type="dxa"/>
+            <w:tcBorders>
+              <w:right w:val="single" w:sz="12" w:space="0" w:color="auto"/>
+            </w:tcBorders>
+          </w:tcPr>
+          <w:p>
+            <w:pPr>
+              <w:spacing w:line="360" w:lineRule="auto"/>
+              <w:rPr>
+                <w:rFonts w:ascii="나눔스퀘어" w:eastAsia="나눔스퀘어" w:hAnsi="나눔스퀘어"/>
+              </w:rPr>
+            </w:pPr>
+          </w:p>
+        </w:tc>
+        <w:tc>
+          <w:tcPr>
+            <w:tcW w:w="523" w:type="dxa"/>
+            <w:tcBorders>
+              <w:left w:val="single" w:sz="12" w:space="0" w:color="auto"/>
+            </w:tcBorders>
             <w:vAlign w:val="center"/>
           </w:tcPr>
           <w:p>
@@ -2879,6 +2732,7 @@
             <w:vMerge/>
             <w:tcBorders>
               <w:bottom w:val="single" w:sz="12" w:space="0" w:color="auto"/>
+              <w:right w:val="single" w:sz="12" w:space="0" w:color="auto"/>
             </w:tcBorders>
           </w:tcPr>
           <w:p>
@@ -2894,6 +2748,7 @@
           <w:tcPr>
             <w:tcW w:w="523" w:type="dxa"/>
             <w:tcBorders>
+              <w:left w:val="single" w:sz="12" w:space="0" w:color="auto"/>
               <w:bottom w:val="single" w:sz="12" w:space="0" w:color="auto"/>
             </w:tcBorders>
             <w:vAlign w:val="center"/>
@@ -3242,6 +3097,7 @@
             <w:tcW w:w="2547" w:type="dxa"/>
             <w:tcBorders>
               <w:top w:val="single" w:sz="12" w:space="0" w:color="auto"/>
+              <w:right w:val="single" w:sz="12" w:space="0" w:color="auto"/>
             </w:tcBorders>
           </w:tcPr>
           <w:p>
@@ -3261,13 +3117,7 @@
               <w:rPr>
                 <w:rFonts w:ascii="나눔스퀘어" w:eastAsia="나눔스퀘어" w:hAnsi="나눔스퀘어"/>
               </w:rPr>
-              <w:t xml:space="preserve">roposal </w:t>
-            </w:r>
-            <w:r>
-              <w:rPr>
-                <w:rFonts w:ascii="나눔스퀘어" w:eastAsia="나눔스퀘어" w:hAnsi="나눔스퀘어"/>
-              </w:rPr>
-              <w:t>&amp; Modification</w:t>
+              <w:t>roposal &amp; Modification</w:t>
             </w:r>
           </w:p>
         </w:tc>
@@ -3276,6 +3126,7 @@
             <w:tcW w:w="523" w:type="dxa"/>
             <w:tcBorders>
               <w:top w:val="single" w:sz="12" w:space="0" w:color="auto"/>
+              <w:left w:val="single" w:sz="12" w:space="0" w:color="auto"/>
             </w:tcBorders>
             <w:shd w:val="clear" w:color="auto" w:fill="FBB7C2"/>
           </w:tcPr>
@@ -3531,6 +3382,9 @@
         <w:tc>
           <w:tcPr>
             <w:tcW w:w="2547" w:type="dxa"/>
+            <w:tcBorders>
+              <w:right w:val="single" w:sz="12" w:space="0" w:color="auto"/>
+            </w:tcBorders>
           </w:tcPr>
           <w:p>
             <w:pPr>
@@ -3556,6 +3410,9 @@
         <w:tc>
           <w:tcPr>
             <w:tcW w:w="523" w:type="dxa"/>
+            <w:tcBorders>
+              <w:left w:val="single" w:sz="12" w:space="0" w:color="auto"/>
+            </w:tcBorders>
             <w:shd w:val="clear" w:color="auto" w:fill="auto"/>
           </w:tcPr>
           <w:p>
@@ -3736,6 +3593,9 @@
         <w:tc>
           <w:tcPr>
             <w:tcW w:w="2547" w:type="dxa"/>
+            <w:tcBorders>
+              <w:right w:val="single" w:sz="12" w:space="0" w:color="auto"/>
+            </w:tcBorders>
           </w:tcPr>
           <w:p>
             <w:pPr>
@@ -3761,6 +3621,9 @@
         <w:tc>
           <w:tcPr>
             <w:tcW w:w="523" w:type="dxa"/>
+            <w:tcBorders>
+              <w:left w:val="single" w:sz="12" w:space="0" w:color="auto"/>
+            </w:tcBorders>
             <w:shd w:val="clear" w:color="auto" w:fill="auto"/>
           </w:tcPr>
           <w:p>
@@ -3946,6 +3809,9 @@
         <w:tc>
           <w:tcPr>
             <w:tcW w:w="2547" w:type="dxa"/>
+            <w:tcBorders>
+              <w:right w:val="single" w:sz="12" w:space="0" w:color="auto"/>
+            </w:tcBorders>
           </w:tcPr>
           <w:p>
             <w:pPr>
@@ -3971,6 +3837,9 @@
         <w:tc>
           <w:tcPr>
             <w:tcW w:w="523" w:type="dxa"/>
+            <w:tcBorders>
+              <w:left w:val="single" w:sz="12" w:space="0" w:color="auto"/>
+            </w:tcBorders>
           </w:tcPr>
           <w:p>
             <w:pPr>
@@ -4151,6 +4020,9 @@
         <w:tc>
           <w:tcPr>
             <w:tcW w:w="2547" w:type="dxa"/>
+            <w:tcBorders>
+              <w:right w:val="single" w:sz="12" w:space="0" w:color="auto"/>
+            </w:tcBorders>
           </w:tcPr>
           <w:p>
             <w:pPr>
@@ -4170,6 +4042,9 @@
         <w:tc>
           <w:tcPr>
             <w:tcW w:w="523" w:type="dxa"/>
+            <w:tcBorders>
+              <w:left w:val="single" w:sz="12" w:space="0" w:color="auto"/>
+            </w:tcBorders>
           </w:tcPr>
           <w:p>
             <w:pPr>
@@ -4356,6 +4231,9 @@
         <w:tc>
           <w:tcPr>
             <w:tcW w:w="2547" w:type="dxa"/>
+            <w:tcBorders>
+              <w:right w:val="single" w:sz="12" w:space="0" w:color="auto"/>
+            </w:tcBorders>
           </w:tcPr>
           <w:p>
             <w:pPr>
@@ -4377,6 +4255,9 @@
         <w:tc>
           <w:tcPr>
             <w:tcW w:w="523" w:type="dxa"/>
+            <w:tcBorders>
+              <w:left w:val="single" w:sz="12" w:space="0" w:color="auto"/>
+            </w:tcBorders>
           </w:tcPr>
           <w:p>
             <w:pPr>
@@ -4559,6 +4440,9 @@
         <w:tc>
           <w:tcPr>
             <w:tcW w:w="2547" w:type="dxa"/>
+            <w:tcBorders>
+              <w:right w:val="single" w:sz="12" w:space="0" w:color="auto"/>
+            </w:tcBorders>
           </w:tcPr>
           <w:p>
             <w:pPr>
@@ -4578,6 +4462,9 @@
         <w:tc>
           <w:tcPr>
             <w:tcW w:w="523" w:type="dxa"/>
+            <w:tcBorders>
+              <w:left w:val="single" w:sz="12" w:space="0" w:color="auto"/>
+            </w:tcBorders>
           </w:tcPr>
           <w:p>
             <w:pPr>
@@ -4762,6 +4649,9 @@
         <w:tc>
           <w:tcPr>
             <w:tcW w:w="2547" w:type="dxa"/>
+            <w:tcBorders>
+              <w:right w:val="single" w:sz="12" w:space="0" w:color="auto"/>
+            </w:tcBorders>
           </w:tcPr>
           <w:p>
             <w:pPr>
@@ -4781,6 +4671,9 @@
         <w:tc>
           <w:tcPr>
             <w:tcW w:w="523" w:type="dxa"/>
+            <w:tcBorders>
+              <w:left w:val="single" w:sz="12" w:space="0" w:color="auto"/>
+            </w:tcBorders>
           </w:tcPr>
           <w:p>
             <w:pPr>
@@ -4963,6 +4856,9 @@
         <w:tc>
           <w:tcPr>
             <w:tcW w:w="2547" w:type="dxa"/>
+            <w:tcBorders>
+              <w:right w:val="single" w:sz="12" w:space="0" w:color="auto"/>
+            </w:tcBorders>
           </w:tcPr>
           <w:p>
             <w:pPr>
@@ -4982,6 +4878,9 @@
         <w:tc>
           <w:tcPr>
             <w:tcW w:w="523" w:type="dxa"/>
+            <w:tcBorders>
+              <w:left w:val="single" w:sz="12" w:space="0" w:color="auto"/>
+            </w:tcBorders>
           </w:tcPr>
           <w:p>
             <w:pPr>
@@ -5161,6 +5060,9 @@
         <w:tc>
           <w:tcPr>
             <w:tcW w:w="2547" w:type="dxa"/>
+            <w:tcBorders>
+              <w:right w:val="single" w:sz="12" w:space="0" w:color="auto"/>
+            </w:tcBorders>
           </w:tcPr>
           <w:p>
             <w:pPr>
@@ -5189,6 +5091,9 @@
         <w:tc>
           <w:tcPr>
             <w:tcW w:w="523" w:type="dxa"/>
+            <w:tcBorders>
+              <w:left w:val="single" w:sz="12" w:space="0" w:color="auto"/>
+            </w:tcBorders>
           </w:tcPr>
           <w:p>
             <w:pPr>
@@ -5392,7 +5297,7 @@
       <w:pPr>
         <w:spacing w:line="360" w:lineRule="auto"/>
         <w:rPr>
-          <w:rFonts w:ascii="나눔스퀘어" w:eastAsia="나눔스퀘어" w:hAnsi="나눔스퀘어" w:hint="eastAsia"/>
+          <w:rFonts w:ascii="나눔스퀘어" w:eastAsia="나눔스퀘어" w:hAnsi="나눔스퀘어"/>
           <w:color w:val="0000FF"/>
         </w:rPr>
       </w:pPr>
@@ -6323,6 +6228,7 @@
     <w:lsdException w:name="HTML Sample" w:semiHidden="1" w:unhideWhenUsed="1"/>
     <w:lsdException w:name="HTML Typewriter" w:semiHidden="1" w:unhideWhenUsed="1"/>
     <w:lsdException w:name="HTML Variable" w:semiHidden="1" w:unhideWhenUsed="1"/>
+    <w:lsdException w:name="Normal Table" w:semiHidden="1" w:unhideWhenUsed="1"/>
     <w:lsdException w:name="annotation subject" w:semiHidden="1" w:unhideWhenUsed="1"/>
     <w:lsdException w:name="No List" w:semiHidden="1" w:unhideWhenUsed="1"/>
     <w:lsdException w:name="Outline List 1" w:semiHidden="1" w:unhideWhenUsed="1"/>
@@ -6366,8 +6272,10 @@
     <w:lsdException w:name="Table Elegant" w:semiHidden="1" w:unhideWhenUsed="1"/>
     <w:lsdException w:name="Table Professional" w:semiHidden="1" w:unhideWhenUsed="1"/>
     <w:lsdException w:name="Table Subtle 1" w:semiHidden="1" w:unhideWhenUsed="1"/>
+    <w:lsdException w:name="Table Subtle 2" w:semiHidden="1" w:unhideWhenUsed="1"/>
     <w:lsdException w:name="Table Web 1" w:semiHidden="1" w:unhideWhenUsed="1"/>
     <w:lsdException w:name="Table Web 2" w:semiHidden="1" w:unhideWhenUsed="1"/>
+    <w:lsdException w:name="Table Web 3" w:semiHidden="1" w:unhideWhenUsed="1"/>
     <w:lsdException w:name="Balloon Text" w:semiHidden="1" w:unhideWhenUsed="1"/>
     <w:lsdException w:name="Table Grid" w:uiPriority="39"/>
     <w:lsdException w:name="Table Theme" w:semiHidden="1" w:unhideWhenUsed="1"/>
@@ -7148,7 +7056,7 @@
 </file>
 
 <file path=customXml/itemProps1.xml><?xml version="1.0" encoding="utf-8"?>
-<ds:datastoreItem xmlns:ds="http://schemas.openxmlformats.org/officeDocument/2006/customXml" ds:itemID="{21E9FFC4-1182-4E62-AF4B-8E9ECB7DE288}">
+<ds:datastoreItem xmlns:ds="http://schemas.openxmlformats.org/officeDocument/2006/customXml" ds:itemID="{1B6F5780-F183-4289-AF46-63A3E3E72BF1}">
   <ds:schemaRefs>
     <ds:schemaRef ds:uri="http://schemas.openxmlformats.org/officeDocument/2006/bibliography"/>
   </ds:schemaRefs>

</xml_diff>